<commit_message>
Added drawio file, and updated word document
</commit_message>
<xml_diff>
--- a/documentation/milepael4/rapport-gruppe13-milepael4.docx
+++ b/documentation/milepael4/rapport-gruppe13-milepael4.docx
@@ -40,8 +40,18 @@
         <w:t>Mats Engelien og Lars Erik Faber</w:t>
       </w:r>
     </w:p>
+    <w:p/>
+    <w:p/>
+    <w:p/>
     <w:sdt>
       <w:sdtPr>
+        <w:rPr>
+          <w:rFonts w:asciiTheme="minorHAnsi" w:eastAsiaTheme="minorHAnsi" w:hAnsiTheme="minorHAnsi" w:cstheme="minorBidi"/>
+          <w:color w:val="auto"/>
+          <w:sz w:val="22"/>
+          <w:szCs w:val="22"/>
+          <w:lang w:val="nb-NO"/>
+        </w:rPr>
         <w:id w:val="-1391881743"/>
         <w:docPartObj>
           <w:docPartGallery w:val="Table of Contents"/>
@@ -50,14 +60,9 @@
       </w:sdtPr>
       <w:sdtEndPr>
         <w:rPr>
-          <w:rFonts w:asciiTheme="minorHAnsi" w:eastAsiaTheme="minorHAnsi" w:hAnsiTheme="minorHAnsi" w:cstheme="minorBidi"/>
           <w:b/>
           <w:bCs/>
           <w:noProof/>
-          <w:color w:val="auto"/>
-          <w:sz w:val="22"/>
-          <w:szCs w:val="22"/>
-          <w:lang w:val="nb-NO"/>
         </w:rPr>
       </w:sdtEndPr>
       <w:sdtContent>
@@ -90,7 +95,7 @@
           <w:r>
             <w:fldChar w:fldCharType="separate"/>
           </w:r>
-          <w:hyperlink w:anchor="_Toc86079855" w:history="1">
+          <w:hyperlink w:anchor="_Toc86080670" w:history="1">
             <w:r>
               <w:rPr>
                 <w:rStyle w:val="Hyperlink"/>
@@ -117,7 +122,7 @@
                 <w:noProof/>
                 <w:webHidden/>
               </w:rPr>
-              <w:instrText xml:space="preserve"> PAGEREF _Toc86079855 \h </w:instrText>
+              <w:instrText xml:space="preserve"> PAGEREF _Toc86080670 \h </w:instrText>
             </w:r>
             <w:r>
               <w:rPr>
@@ -160,13 +165,13 @@
               <w:lang w:val="en-GB" w:eastAsia="en-GB"/>
             </w:rPr>
           </w:pPr>
-          <w:hyperlink w:anchor="_Toc86079856" w:history="1">
+          <w:hyperlink w:anchor="_Toc86080671" w:history="1">
             <w:r>
               <w:rPr>
                 <w:rStyle w:val="Hyperlink"/>
                 <w:noProof/>
               </w:rPr>
-              <w:t>Design Av Dokumentdatabase</w:t>
+              <w:t>Design av Dokumentdatabase</w:t>
             </w:r>
             <w:r>
               <w:rPr>
@@ -187,7 +192,217 @@
                 <w:noProof/>
                 <w:webHidden/>
               </w:rPr>
-              <w:instrText xml:space="preserve"> PAGEREF _Toc86079856 \h </w:instrText>
+              <w:instrText xml:space="preserve"> PAGEREF _Toc86080671 \h </w:instrText>
+            </w:r>
+            <w:r>
+              <w:rPr>
+                <w:noProof/>
+                <w:webHidden/>
+              </w:rPr>
+            </w:r>
+            <w:r>
+              <w:rPr>
+                <w:noProof/>
+                <w:webHidden/>
+              </w:rPr>
+              <w:fldChar w:fldCharType="separate"/>
+            </w:r>
+            <w:r>
+              <w:rPr>
+                <w:noProof/>
+                <w:webHidden/>
+              </w:rPr>
+              <w:t>3</w:t>
+            </w:r>
+            <w:r>
+              <w:rPr>
+                <w:noProof/>
+                <w:webHidden/>
+              </w:rPr>
+              <w:fldChar w:fldCharType="end"/>
+            </w:r>
+          </w:hyperlink>
+        </w:p>
+        <w:p>
+          <w:pPr>
+            <w:pStyle w:val="TOC2"/>
+            <w:tabs>
+              <w:tab w:val="right" w:leader="dot" w:pos="9016"/>
+            </w:tabs>
+            <w:rPr>
+              <w:rFonts w:eastAsiaTheme="minorEastAsia"/>
+              <w:noProof/>
+              <w:lang w:val="en-GB" w:eastAsia="en-GB"/>
+            </w:rPr>
+          </w:pPr>
+          <w:hyperlink w:anchor="_Toc86080672" w:history="1">
+            <w:r>
+              <w:rPr>
+                <w:rStyle w:val="Hyperlink"/>
+                <w:noProof/>
+              </w:rPr>
+              <w:t>Begrunnelse bak valgene rundt kolonnefamilie- og grafdatabase</w:t>
+            </w:r>
+            <w:r>
+              <w:rPr>
+                <w:noProof/>
+                <w:webHidden/>
+              </w:rPr>
+              <w:tab/>
+            </w:r>
+            <w:r>
+              <w:rPr>
+                <w:noProof/>
+                <w:webHidden/>
+              </w:rPr>
+              <w:fldChar w:fldCharType="begin"/>
+            </w:r>
+            <w:r>
+              <w:rPr>
+                <w:noProof/>
+                <w:webHidden/>
+              </w:rPr>
+              <w:instrText xml:space="preserve"> PAGEREF _Toc86080672 \h </w:instrText>
+            </w:r>
+            <w:r>
+              <w:rPr>
+                <w:noProof/>
+                <w:webHidden/>
+              </w:rPr>
+            </w:r>
+            <w:r>
+              <w:rPr>
+                <w:noProof/>
+                <w:webHidden/>
+              </w:rPr>
+              <w:fldChar w:fldCharType="separate"/>
+            </w:r>
+            <w:r>
+              <w:rPr>
+                <w:noProof/>
+                <w:webHidden/>
+              </w:rPr>
+              <w:t>3</w:t>
+            </w:r>
+            <w:r>
+              <w:rPr>
+                <w:noProof/>
+                <w:webHidden/>
+              </w:rPr>
+              <w:fldChar w:fldCharType="end"/>
+            </w:r>
+          </w:hyperlink>
+        </w:p>
+        <w:p>
+          <w:pPr>
+            <w:pStyle w:val="TOC2"/>
+            <w:tabs>
+              <w:tab w:val="right" w:leader="dot" w:pos="9016"/>
+            </w:tabs>
+            <w:rPr>
+              <w:rFonts w:eastAsiaTheme="minorEastAsia"/>
+              <w:noProof/>
+              <w:lang w:val="en-GB" w:eastAsia="en-GB"/>
+            </w:rPr>
+          </w:pPr>
+          <w:hyperlink w:anchor="_Toc86080673" w:history="1">
+            <w:r>
+              <w:rPr>
+                <w:rStyle w:val="Hyperlink"/>
+                <w:noProof/>
+              </w:rPr>
+              <w:t>Hvordan eksisterende data oppdateres</w:t>
+            </w:r>
+            <w:r>
+              <w:rPr>
+                <w:noProof/>
+                <w:webHidden/>
+              </w:rPr>
+              <w:tab/>
+            </w:r>
+            <w:r>
+              <w:rPr>
+                <w:noProof/>
+                <w:webHidden/>
+              </w:rPr>
+              <w:fldChar w:fldCharType="begin"/>
+            </w:r>
+            <w:r>
+              <w:rPr>
+                <w:noProof/>
+                <w:webHidden/>
+              </w:rPr>
+              <w:instrText xml:space="preserve"> PAGEREF _Toc86080673 \h </w:instrText>
+            </w:r>
+            <w:r>
+              <w:rPr>
+                <w:noProof/>
+                <w:webHidden/>
+              </w:rPr>
+            </w:r>
+            <w:r>
+              <w:rPr>
+                <w:noProof/>
+                <w:webHidden/>
+              </w:rPr>
+              <w:fldChar w:fldCharType="separate"/>
+            </w:r>
+            <w:r>
+              <w:rPr>
+                <w:noProof/>
+                <w:webHidden/>
+              </w:rPr>
+              <w:t>3</w:t>
+            </w:r>
+            <w:r>
+              <w:rPr>
+                <w:noProof/>
+                <w:webHidden/>
+              </w:rPr>
+              <w:fldChar w:fldCharType="end"/>
+            </w:r>
+          </w:hyperlink>
+        </w:p>
+        <w:p>
+          <w:pPr>
+            <w:pStyle w:val="TOC2"/>
+            <w:tabs>
+              <w:tab w:val="right" w:leader="dot" w:pos="9016"/>
+            </w:tabs>
+            <w:rPr>
+              <w:rFonts w:eastAsiaTheme="minorEastAsia"/>
+              <w:noProof/>
+              <w:lang w:val="en-GB" w:eastAsia="en-GB"/>
+            </w:rPr>
+          </w:pPr>
+          <w:hyperlink w:anchor="_Toc86080674" w:history="1">
+            <w:r>
+              <w:rPr>
+                <w:rStyle w:val="Hyperlink"/>
+                <w:noProof/>
+              </w:rPr>
+              <w:t>Aggregeringer</w:t>
+            </w:r>
+            <w:r>
+              <w:rPr>
+                <w:noProof/>
+                <w:webHidden/>
+              </w:rPr>
+              <w:tab/>
+            </w:r>
+            <w:r>
+              <w:rPr>
+                <w:noProof/>
+                <w:webHidden/>
+              </w:rPr>
+              <w:fldChar w:fldCharType="begin"/>
+            </w:r>
+            <w:r>
+              <w:rPr>
+                <w:noProof/>
+                <w:webHidden/>
+              </w:rPr>
+              <w:instrText xml:space="preserve"> PAGEREF _Toc86080674 \h </w:instrText>
             </w:r>
             <w:r>
               <w:rPr>
@@ -230,13 +445,13 @@
               <w:lang w:val="en-GB" w:eastAsia="en-GB"/>
             </w:rPr>
           </w:pPr>
-          <w:hyperlink w:anchor="_Toc86079857" w:history="1">
+          <w:hyperlink w:anchor="_Toc86080675" w:history="1">
             <w:r>
               <w:rPr>
                 <w:rStyle w:val="Hyperlink"/>
                 <w:noProof/>
               </w:rPr>
-              <w:t>Aggregeringer</w:t>
+              <w:t>Design av Grafdatabase</w:t>
             </w:r>
             <w:r>
               <w:rPr>
@@ -257,7 +472,7 @@
                 <w:noProof/>
                 <w:webHidden/>
               </w:rPr>
-              <w:instrText xml:space="preserve"> PAGEREF _Toc86079857 \h </w:instrText>
+              <w:instrText xml:space="preserve"> PAGEREF _Toc86080675 \h </w:instrText>
             </w:r>
             <w:r>
               <w:rPr>
@@ -277,7 +492,7 @@
                 <w:noProof/>
                 <w:webHidden/>
               </w:rPr>
-              <w:t>3</w:t>
+              <w:t>4</w:t>
             </w:r>
             <w:r>
               <w:rPr>
@@ -290,7 +505,7 @@
         </w:p>
         <w:p>
           <w:pPr>
-            <w:pStyle w:val="TOC1"/>
+            <w:pStyle w:val="TOC2"/>
             <w:tabs>
               <w:tab w:val="right" w:leader="dot" w:pos="9016"/>
             </w:tabs>
@@ -300,7 +515,7 @@
               <w:lang w:val="en-GB" w:eastAsia="en-GB"/>
             </w:rPr>
           </w:pPr>
-          <w:hyperlink w:anchor="_Toc86079858" w:history="1">
+          <w:hyperlink w:anchor="_Toc86080676" w:history="1">
             <w:r>
               <w:rPr>
                 <w:rStyle w:val="Hyperlink"/>
@@ -327,7 +542,7 @@
                 <w:noProof/>
                 <w:webHidden/>
               </w:rPr>
-              <w:instrText xml:space="preserve"> PAGEREF _Toc86079858 \h </w:instrText>
+              <w:instrText xml:space="preserve"> PAGEREF _Toc86080676 \h </w:instrText>
             </w:r>
             <w:r>
               <w:rPr>
@@ -347,7 +562,7 @@
                 <w:noProof/>
                 <w:webHidden/>
               </w:rPr>
-              <w:t>3</w:t>
+              <w:t>4</w:t>
             </w:r>
             <w:r>
               <w:rPr>
@@ -360,7 +575,7 @@
         </w:p>
         <w:p>
           <w:pPr>
-            <w:pStyle w:val="TOC1"/>
+            <w:pStyle w:val="TOC2"/>
             <w:tabs>
               <w:tab w:val="right" w:leader="dot" w:pos="9016"/>
             </w:tabs>
@@ -370,7 +585,7 @@
               <w:lang w:val="en-GB" w:eastAsia="en-GB"/>
             </w:rPr>
           </w:pPr>
-          <w:hyperlink w:anchor="_Toc86079859" w:history="1">
+          <w:hyperlink w:anchor="_Toc86080677" w:history="1">
             <w:r>
               <w:rPr>
                 <w:rStyle w:val="Hyperlink"/>
@@ -397,7 +612,7 @@
                 <w:noProof/>
                 <w:webHidden/>
               </w:rPr>
-              <w:instrText xml:space="preserve"> PAGEREF _Toc86079859 \h </w:instrText>
+              <w:instrText xml:space="preserve"> PAGEREF _Toc86080677 \h </w:instrText>
             </w:r>
             <w:r>
               <w:rPr>
@@ -417,7 +632,77 @@
                 <w:noProof/>
                 <w:webHidden/>
               </w:rPr>
-              <w:t>3</w:t>
+              <w:t>4</w:t>
+            </w:r>
+            <w:r>
+              <w:rPr>
+                <w:noProof/>
+                <w:webHidden/>
+              </w:rPr>
+              <w:fldChar w:fldCharType="end"/>
+            </w:r>
+          </w:hyperlink>
+        </w:p>
+        <w:p>
+          <w:pPr>
+            <w:pStyle w:val="TOC2"/>
+            <w:tabs>
+              <w:tab w:val="right" w:leader="dot" w:pos="9016"/>
+            </w:tabs>
+            <w:rPr>
+              <w:rFonts w:eastAsiaTheme="minorEastAsia"/>
+              <w:noProof/>
+              <w:lang w:val="en-GB" w:eastAsia="en-GB"/>
+            </w:rPr>
+          </w:pPr>
+          <w:hyperlink w:anchor="_Toc86080678" w:history="1">
+            <w:r>
+              <w:rPr>
+                <w:rStyle w:val="Hyperlink"/>
+                <w:noProof/>
+              </w:rPr>
+              <w:t>Aggregeringer</w:t>
+            </w:r>
+            <w:r>
+              <w:rPr>
+                <w:noProof/>
+                <w:webHidden/>
+              </w:rPr>
+              <w:tab/>
+            </w:r>
+            <w:r>
+              <w:rPr>
+                <w:noProof/>
+                <w:webHidden/>
+              </w:rPr>
+              <w:fldChar w:fldCharType="begin"/>
+            </w:r>
+            <w:r>
+              <w:rPr>
+                <w:noProof/>
+                <w:webHidden/>
+              </w:rPr>
+              <w:instrText xml:space="preserve"> PAGEREF _Toc86080678 \h </w:instrText>
+            </w:r>
+            <w:r>
+              <w:rPr>
+                <w:noProof/>
+                <w:webHidden/>
+              </w:rPr>
+            </w:r>
+            <w:r>
+              <w:rPr>
+                <w:noProof/>
+                <w:webHidden/>
+              </w:rPr>
+              <w:fldChar w:fldCharType="separate"/>
+            </w:r>
+            <w:r>
+              <w:rPr>
+                <w:noProof/>
+                <w:webHidden/>
+              </w:rPr>
+              <w:t>4</w:t>
             </w:r>
             <w:r>
               <w:rPr>
@@ -458,7 +743,7 @@
       <w:pPr>
         <w:pStyle w:val="Heading1"/>
       </w:pPr>
-      <w:bookmarkStart w:id="0" w:name="_Toc86079855"/>
+      <w:bookmarkStart w:id="0" w:name="_Toc86080670"/>
       <w:r>
         <w:lastRenderedPageBreak/>
         <w:t xml:space="preserve">Implementasjon av </w:t>
@@ -503,10 +788,16 @@
       <w:pPr>
         <w:pStyle w:val="Heading1"/>
       </w:pPr>
-      <w:bookmarkStart w:id="1" w:name="_Toc86079856"/>
+      <w:bookmarkStart w:id="1" w:name="_Toc86080671"/>
       <w:r>
         <w:lastRenderedPageBreak/>
-        <w:t>Design Av Dokumentdatabase</w:t>
+        <w:t xml:space="preserve">Design </w:t>
+      </w:r>
+      <w:r>
+        <w:t>a</w:t>
+      </w:r>
+      <w:r>
+        <w:t>v Dokumentdatabase</w:t>
       </w:r>
       <w:bookmarkEnd w:id="1"/>
     </w:p>
@@ -514,48 +805,335 @@
       <w:r>
         <w:t>Her brukte vi datasettet «</w:t>
       </w:r>
+      <w:r>
+        <w:t xml:space="preserve">World </w:t>
+      </w:r>
       <w:proofErr w:type="spellStart"/>
       <w:r>
-        <w:t>Socio-Economic</w:t>
+        <w:t>University</w:t>
       </w:r>
       <w:proofErr w:type="spellEnd"/>
       <w:r>
-        <w:t xml:space="preserve"> Country </w:t>
+        <w:t xml:space="preserve"> Rankings» med Times </w:t>
       </w:r>
       <w:proofErr w:type="spellStart"/>
       <w:r>
-        <w:t>Pofiles</w:t>
+        <w:t>Higher</w:t>
       </w:r>
       <w:proofErr w:type="spellEnd"/>
       <w:r>
-        <w:t xml:space="preserve">» fra </w:t>
+        <w:t xml:space="preserve"> </w:t>
       </w:r>
       <w:proofErr w:type="spellStart"/>
       <w:r>
-        <w:t>Kaggle</w:t>
+        <w:t>Education</w:t>
       </w:r>
       <w:proofErr w:type="spellEnd"/>
       <w:r>
-        <w:t xml:space="preserve">: </w:t>
-      </w:r>
+        <w:t xml:space="preserve"> World </w:t>
+      </w:r>
+      <w:proofErr w:type="spellStart"/>
+      <w:r>
+        <w:t>University</w:t>
+      </w:r>
+      <w:proofErr w:type="spellEnd"/>
+      <w:r>
+        <w:t xml:space="preserve"> Ranking metodikken fra Kaggle:</w:t>
+      </w:r>
+    </w:p>
+    <w:p>
       <w:hyperlink r:id="rId6" w:history="1">
         <w:r>
           <w:rPr>
             <w:rStyle w:val="Hyperlink"/>
           </w:rPr>
-          <w:t>https://www.kaggle.com/nishanthsalian/socioeconomic-country-profiles</w:t>
+          <w:t>https://www.kaggle.com/mylesoneill/world-university-rankings?select=timesData.csv</w:t>
         </w:r>
       </w:hyperlink>
     </w:p>
+    <w:p/>
+    <w:p>
+      <w:pPr>
+        <w:pStyle w:val="Heading2"/>
+      </w:pPr>
+      <w:bookmarkStart w:id="2" w:name="_Toc86080672"/>
+      <w:r>
+        <w:t>Begrunnelse bak valgene rundt kolonnefamilie- og grafdatabase</w:t>
+      </w:r>
+      <w:bookmarkEnd w:id="2"/>
+    </w:p>
+    <w:p>
+      <w:r>
+        <w:t xml:space="preserve">Ting tang </w:t>
+      </w:r>
+      <w:proofErr w:type="spellStart"/>
+      <w:r>
+        <w:t>walla</w:t>
+      </w:r>
+      <w:proofErr w:type="spellEnd"/>
+      <w:r>
+        <w:t xml:space="preserve"> </w:t>
+      </w:r>
+      <w:proofErr w:type="spellStart"/>
+      <w:r>
+        <w:t>walla</w:t>
+      </w:r>
+      <w:proofErr w:type="spellEnd"/>
+      <w:r>
+        <w:t xml:space="preserve"> </w:t>
+      </w:r>
+      <w:proofErr w:type="spellStart"/>
+      <w:r>
+        <w:t>bing</w:t>
+      </w:r>
+      <w:proofErr w:type="spellEnd"/>
+      <w:r>
+        <w:t xml:space="preserve"> bang</w:t>
+      </w:r>
+    </w:p>
+    <w:p>
+      <w:pPr>
+        <w:pStyle w:val="Heading2"/>
+      </w:pPr>
+    </w:p>
+    <w:p>
+      <w:pPr>
+        <w:pStyle w:val="Heading2"/>
+      </w:pPr>
+      <w:bookmarkStart w:id="3" w:name="_Toc86080673"/>
+      <w:r>
+        <w:t>Hvordan eksisterende data oppdateres</w:t>
+      </w:r>
+      <w:bookmarkEnd w:id="3"/>
+    </w:p>
+    <w:p>
+      <w:r>
+        <w:t xml:space="preserve">Ting tang </w:t>
+      </w:r>
+      <w:proofErr w:type="spellStart"/>
+      <w:r>
+        <w:t>walla</w:t>
+      </w:r>
+      <w:proofErr w:type="spellEnd"/>
+      <w:r>
+        <w:t xml:space="preserve"> </w:t>
+      </w:r>
+      <w:proofErr w:type="spellStart"/>
+      <w:r>
+        <w:t>walla</w:t>
+      </w:r>
+      <w:proofErr w:type="spellEnd"/>
+      <w:r>
+        <w:t xml:space="preserve"> </w:t>
+      </w:r>
+      <w:proofErr w:type="spellStart"/>
+      <w:r>
+        <w:t>bing</w:t>
+      </w:r>
+      <w:proofErr w:type="spellEnd"/>
+      <w:r>
+        <w:t xml:space="preserve"> bang</w:t>
+      </w:r>
+    </w:p>
+    <w:p>
+      <w:pPr>
+        <w:pStyle w:val="Heading2"/>
+      </w:pPr>
+    </w:p>
+    <w:p>
+      <w:pPr>
+        <w:pStyle w:val="Heading2"/>
+      </w:pPr>
+      <w:bookmarkStart w:id="4" w:name="_Toc86080674"/>
+      <w:r>
+        <w:t>Aggregeringer</w:t>
+      </w:r>
+      <w:bookmarkEnd w:id="4"/>
+    </w:p>
+    <w:p>
+      <w:r>
+        <w:t>[Navn på aggregering]</w:t>
+      </w:r>
+    </w:p>
+    <w:p>
+      <w:r>
+        <w:t>[Beskrivelse]</w:t>
+      </w:r>
+    </w:p>
+    <w:p>
+      <w:r>
+        <w:t>[Pseudo-Kode]</w:t>
+      </w:r>
+    </w:p>
+    <w:p>
+      <w:r>
+        <w:t>[Bilde]</w:t>
+      </w:r>
+      <w:r>
+        <w:br w:type="page"/>
+      </w:r>
+    </w:p>
     <w:p>
       <w:pPr>
         <w:pStyle w:val="Heading1"/>
       </w:pPr>
-      <w:bookmarkStart w:id="2" w:name="_Toc86079857"/>
+      <w:bookmarkStart w:id="5" w:name="_Toc86080675"/>
+      <w:r>
+        <w:lastRenderedPageBreak/>
+        <w:t xml:space="preserve">Design </w:t>
+      </w:r>
+      <w:r>
+        <w:t>a</w:t>
+      </w:r>
+      <w:r>
+        <w:t xml:space="preserve">v </w:t>
+      </w:r>
+      <w:r>
+        <w:t>Grafdatabase</w:t>
+      </w:r>
+      <w:bookmarkEnd w:id="5"/>
+    </w:p>
+    <w:p>
+      <w:r>
+        <w:t>Her brukte vi datasettet «</w:t>
+      </w:r>
+      <w:proofErr w:type="spellStart"/>
+      <w:r>
+        <w:t>Government</w:t>
+      </w:r>
+      <w:proofErr w:type="spellEnd"/>
+      <w:r>
+        <w:t xml:space="preserve"> Types </w:t>
+      </w:r>
+      <w:proofErr w:type="spellStart"/>
+      <w:r>
+        <w:t>of</w:t>
+      </w:r>
+      <w:proofErr w:type="spellEnd"/>
+      <w:r>
+        <w:t xml:space="preserve"> </w:t>
+      </w:r>
+      <w:proofErr w:type="spellStart"/>
+      <w:r>
+        <w:t>the</w:t>
+      </w:r>
+      <w:proofErr w:type="spellEnd"/>
+      <w:r>
+        <w:t xml:space="preserve"> World» fra Kaggle:</w:t>
+      </w:r>
+    </w:p>
+    <w:p>
+      <w:hyperlink r:id="rId7" w:history="1">
+        <w:r>
+          <w:rPr>
+            <w:rStyle w:val="Hyperlink"/>
+          </w:rPr>
+          <w:t>https://www.kaggle.com/janzasadny/rulers-elections-and-irregular-governance</w:t>
+        </w:r>
+      </w:hyperlink>
+    </w:p>
+    <w:p>
+      <w:pPr>
+        <w:pStyle w:val="Heading2"/>
+      </w:pPr>
+    </w:p>
+    <w:p>
+      <w:pPr>
+        <w:pStyle w:val="Heading2"/>
+      </w:pPr>
+      <w:bookmarkStart w:id="6" w:name="_Toc86080676"/>
+      <w:r>
+        <w:t>Begrunnelse bak valgene rundt kolonnefamilie- og grafdatabase</w:t>
+      </w:r>
+      <w:bookmarkEnd w:id="6"/>
+    </w:p>
+    <w:p>
+      <w:r>
+        <w:t xml:space="preserve">Ting tang </w:t>
+      </w:r>
+      <w:proofErr w:type="spellStart"/>
+      <w:r>
+        <w:t>walla</w:t>
+      </w:r>
+      <w:proofErr w:type="spellEnd"/>
+      <w:r>
+        <w:t xml:space="preserve"> </w:t>
+      </w:r>
+      <w:proofErr w:type="spellStart"/>
+      <w:r>
+        <w:t>walla</w:t>
+      </w:r>
+      <w:proofErr w:type="spellEnd"/>
+      <w:r>
+        <w:t xml:space="preserve"> </w:t>
+      </w:r>
+      <w:proofErr w:type="spellStart"/>
+      <w:r>
+        <w:t>bing</w:t>
+      </w:r>
+      <w:proofErr w:type="spellEnd"/>
+      <w:r>
+        <w:t xml:space="preserve"> bang</w:t>
+      </w:r>
+    </w:p>
+    <w:p>
+      <w:pPr>
+        <w:pStyle w:val="Heading2"/>
+      </w:pPr>
+    </w:p>
+    <w:p>
+      <w:pPr>
+        <w:pStyle w:val="Heading2"/>
+      </w:pPr>
+      <w:bookmarkStart w:id="7" w:name="_Toc86080677"/>
+      <w:r>
+        <w:t>Hvordan eksisterende data oppdateres</w:t>
+      </w:r>
+      <w:bookmarkEnd w:id="7"/>
+    </w:p>
+    <w:p>
+      <w:r>
+        <w:t xml:space="preserve">Ting tang </w:t>
+      </w:r>
+      <w:proofErr w:type="spellStart"/>
+      <w:r>
+        <w:t>walla</w:t>
+      </w:r>
+      <w:proofErr w:type="spellEnd"/>
+      <w:r>
+        <w:t xml:space="preserve"> </w:t>
+      </w:r>
+      <w:proofErr w:type="spellStart"/>
+      <w:r>
+        <w:t>walla</w:t>
+      </w:r>
+      <w:proofErr w:type="spellEnd"/>
+      <w:r>
+        <w:t xml:space="preserve"> </w:t>
+      </w:r>
+      <w:proofErr w:type="spellStart"/>
+      <w:r>
+        <w:t>bing</w:t>
+      </w:r>
+      <w:proofErr w:type="spellEnd"/>
+      <w:r>
+        <w:t xml:space="preserve"> bang</w:t>
+      </w:r>
+    </w:p>
+    <w:p>
+      <w:pPr>
+        <w:pStyle w:val="Heading2"/>
+      </w:pPr>
+    </w:p>
+    <w:p>
+      <w:pPr>
+        <w:pStyle w:val="Heading2"/>
+      </w:pPr>
+      <w:bookmarkStart w:id="8" w:name="_Toc86080678"/>
       <w:r>
         <w:t>Aggregeringer</w:t>
       </w:r>
-      <w:bookmarkEnd w:id="2"/>
+      <w:bookmarkEnd w:id="8"/>
     </w:p>
     <w:p>
       <w:r>
@@ -575,84 +1153,6 @@
     <w:p>
       <w:r>
         <w:t>[Bilde]</w:t>
-      </w:r>
-    </w:p>
-    <w:p>
-      <w:pPr>
-        <w:pStyle w:val="Heading1"/>
-      </w:pPr>
-      <w:bookmarkStart w:id="3" w:name="_Toc86079858"/>
-      <w:r>
-        <w:t>Begrunnelse bak valgene rundt kolonnefamilie- og grafdatabase</w:t>
-      </w:r>
-      <w:bookmarkEnd w:id="3"/>
-    </w:p>
-    <w:p>
-      <w:r>
-        <w:t xml:space="preserve">Ting tang </w:t>
-      </w:r>
-      <w:proofErr w:type="spellStart"/>
-      <w:r>
-        <w:t>walla</w:t>
-      </w:r>
-      <w:proofErr w:type="spellEnd"/>
-      <w:r>
-        <w:t xml:space="preserve"> </w:t>
-      </w:r>
-      <w:proofErr w:type="spellStart"/>
-      <w:r>
-        <w:t>walla</w:t>
-      </w:r>
-      <w:proofErr w:type="spellEnd"/>
-      <w:r>
-        <w:t xml:space="preserve"> </w:t>
-      </w:r>
-      <w:proofErr w:type="spellStart"/>
-      <w:r>
-        <w:t>bing</w:t>
-      </w:r>
-      <w:proofErr w:type="spellEnd"/>
-      <w:r>
-        <w:t xml:space="preserve"> bang</w:t>
-      </w:r>
-    </w:p>
-    <w:p>
-      <w:pPr>
-        <w:pStyle w:val="Heading1"/>
-      </w:pPr>
-      <w:bookmarkStart w:id="4" w:name="_Toc86079859"/>
-      <w:r>
-        <w:t>Hvordan eksisterende data oppdateres</w:t>
-      </w:r>
-      <w:bookmarkEnd w:id="4"/>
-    </w:p>
-    <w:p>
-      <w:r>
-        <w:t xml:space="preserve">Ting tang </w:t>
-      </w:r>
-      <w:proofErr w:type="spellStart"/>
-      <w:r>
-        <w:t>walla</w:t>
-      </w:r>
-      <w:proofErr w:type="spellEnd"/>
-      <w:r>
-        <w:t xml:space="preserve"> </w:t>
-      </w:r>
-      <w:proofErr w:type="spellStart"/>
-      <w:r>
-        <w:t>walla</w:t>
-      </w:r>
-      <w:proofErr w:type="spellEnd"/>
-      <w:r>
-        <w:t xml:space="preserve"> </w:t>
-      </w:r>
-      <w:proofErr w:type="spellStart"/>
-      <w:r>
-        <w:t>bing</w:t>
-      </w:r>
-      <w:proofErr w:type="spellEnd"/>
-      <w:r>
-        <w:t xml:space="preserve"> bang</w:t>
       </w:r>
     </w:p>
     <w:sectPr>
@@ -1276,7 +1776,7 @@
   <w:style w:type="paragraph" w:default="1" w:styleId="Normal">
     <w:name w:val="Normal"/>
     <w:qFormat/>
-    <w:rsid w:val="009E04C2"/>
+    <w:rsid w:val="000C7977"/>
     <w:rPr>
       <w:lang w:val="nb-NO"/>
     </w:rPr>

</xml_diff>

<commit_message>
Also added a bunch of shit
</commit_message>
<xml_diff>
--- a/documentation/milepael4/rapport-gruppe13-milepael4.docx
+++ b/documentation/milepael4/rapport-gruppe13-milepael4.docx
@@ -755,15 +755,7 @@
     </w:p>
     <w:p>
       <w:r>
-        <w:t xml:space="preserve">I denne milepælen har vi </w:t>
-      </w:r>
-      <w:proofErr w:type="gramStart"/>
-      <w:r>
-        <w:t>implementert</w:t>
-      </w:r>
-      <w:proofErr w:type="gramEnd"/>
-      <w:r>
-        <w:t xml:space="preserve"> noen komponenter fra forrige milepæl via Scala og SBT.</w:t>
+        <w:t>I denne milepælen har vi implementert noen komponenter fra forrige milepæl via Scala og SBT.</w:t>
       </w:r>
     </w:p>
     <w:p>
@@ -806,39 +798,7 @@
         <w:t>Her brukte vi datasettet «</w:t>
       </w:r>
       <w:r>
-        <w:t xml:space="preserve">World </w:t>
-      </w:r>
-      <w:proofErr w:type="spellStart"/>
-      <w:r>
-        <w:t>University</w:t>
-      </w:r>
-      <w:proofErr w:type="spellEnd"/>
-      <w:r>
-        <w:t xml:space="preserve"> Rankings» med Times </w:t>
-      </w:r>
-      <w:proofErr w:type="spellStart"/>
-      <w:r>
-        <w:t>Higher</w:t>
-      </w:r>
-      <w:proofErr w:type="spellEnd"/>
-      <w:r>
-        <w:t xml:space="preserve"> </w:t>
-      </w:r>
-      <w:proofErr w:type="spellStart"/>
-      <w:r>
-        <w:t>Education</w:t>
-      </w:r>
-      <w:proofErr w:type="spellEnd"/>
-      <w:r>
-        <w:t xml:space="preserve"> World </w:t>
-      </w:r>
-      <w:proofErr w:type="spellStart"/>
-      <w:r>
-        <w:t>University</w:t>
-      </w:r>
-      <w:proofErr w:type="spellEnd"/>
-      <w:r>
-        <w:t xml:space="preserve"> Ranking metodikken fra Kaggle:</w:t>
+        <w:t>World University Rankings» med Times Higher Education World University Ranking metodikken fra Kaggle:</w:t>
       </w:r>
     </w:p>
     <w:p>
@@ -864,31 +824,7 @@
     </w:p>
     <w:p>
       <w:r>
-        <w:t xml:space="preserve">Ting tang </w:t>
-      </w:r>
-      <w:proofErr w:type="spellStart"/>
-      <w:r>
-        <w:t>walla</w:t>
-      </w:r>
-      <w:proofErr w:type="spellEnd"/>
-      <w:r>
-        <w:t xml:space="preserve"> </w:t>
-      </w:r>
-      <w:proofErr w:type="spellStart"/>
-      <w:r>
-        <w:t>walla</w:t>
-      </w:r>
-      <w:proofErr w:type="spellEnd"/>
-      <w:r>
-        <w:t xml:space="preserve"> </w:t>
-      </w:r>
-      <w:proofErr w:type="spellStart"/>
-      <w:r>
-        <w:t>bing</w:t>
-      </w:r>
-      <w:proofErr w:type="spellEnd"/>
-      <w:r>
-        <w:t xml:space="preserve"> bang</w:t>
+        <w:t>Raske queries, vi vil gjerne vite om alle skoler basert på faktorer</w:t>
       </w:r>
     </w:p>
     <w:p>
@@ -908,31 +844,7 @@
     </w:p>
     <w:p>
       <w:r>
-        <w:t xml:space="preserve">Ting tang </w:t>
-      </w:r>
-      <w:proofErr w:type="spellStart"/>
-      <w:r>
-        <w:t>walla</w:t>
-      </w:r>
-      <w:proofErr w:type="spellEnd"/>
-      <w:r>
-        <w:t xml:space="preserve"> </w:t>
-      </w:r>
-      <w:proofErr w:type="spellStart"/>
-      <w:r>
-        <w:t>walla</w:t>
-      </w:r>
-      <w:proofErr w:type="spellEnd"/>
-      <w:r>
-        <w:t xml:space="preserve"> </w:t>
-      </w:r>
-      <w:proofErr w:type="spellStart"/>
-      <w:r>
-        <w:t>bing</w:t>
-      </w:r>
-      <w:proofErr w:type="spellEnd"/>
-      <w:r>
-        <w:t xml:space="preserve"> bang</w:t>
+        <w:t>Ting tang walla walla bing bang</w:t>
       </w:r>
     </w:p>
     <w:p>
@@ -951,8 +863,33 @@
       <w:bookmarkEnd w:id="4"/>
     </w:p>
     <w:p>
-      <w:r>
-        <w:t>[Navn på aggregering]</w:t>
+      <w:pPr>
+        <w:rPr>
+          <w:sz w:val="40"/>
+          <w:szCs w:val="40"/>
+        </w:rPr>
+      </w:pPr>
+    </w:p>
+    <w:p>
+      <w:pPr>
+        <w:rPr>
+          <w:sz w:val="40"/>
+          <w:szCs w:val="40"/>
+        </w:rPr>
+      </w:pPr>
+      <w:r>
+        <w:rPr>
+          <w:sz w:val="40"/>
+          <w:szCs w:val="40"/>
+        </w:rPr>
+        <w:t>Rådata</w:t>
+      </w:r>
+      <w:r>
+        <w:rPr>
+          <w:sz w:val="40"/>
+          <w:szCs w:val="40"/>
+        </w:rPr>
+        <w:t xml:space="preserve"> (1)</w:t>
       </w:r>
     </w:p>
     <w:p>
@@ -962,6 +899,12 @@
     </w:p>
     <w:p>
       <w:r>
+        <w:t xml:space="preserve">Dette dataobjektet representerer rådata brukes til å oppdatere dataen i databasen. Dette objektet opprettes når ny data blir lest inn, eller når bruker legger inn selv, </w:t>
+      </w:r>
+    </w:p>
+    <w:p/>
+    <w:p>
+      <w:r>
         <w:t>[Pseudo-Kode]</w:t>
       </w:r>
     </w:p>
@@ -969,6 +912,572 @@
       <w:r>
         <w:t>[Bilde]</w:t>
       </w:r>
+    </w:p>
+    <w:tbl>
+      <w:tblPr>
+        <w:tblStyle w:val="TableGrid"/>
+        <w:tblW w:w="0" w:type="auto"/>
+        <w:tblLook w:val="04A0" w:firstRow="1" w:lastRow="0" w:firstColumn="1" w:lastColumn="0" w:noHBand="0" w:noVBand="1"/>
+      </w:tblPr>
+      <w:tblGrid>
+        <w:gridCol w:w="440"/>
+        <w:gridCol w:w="3652"/>
+        <w:gridCol w:w="2254"/>
+        <w:gridCol w:w="2254"/>
+      </w:tblGrid>
+      <w:tr>
+        <w:tc>
+          <w:tcPr>
+            <w:tcW w:w="421" w:type="dxa"/>
+          </w:tcPr>
+          <w:p>
+            <w:pPr>
+              <w:rPr>
+                <w:b/>
+                <w:bCs/>
+              </w:rPr>
+            </w:pPr>
+          </w:p>
+        </w:tc>
+        <w:tc>
+          <w:tcPr>
+            <w:tcW w:w="3652" w:type="dxa"/>
+          </w:tcPr>
+          <w:p>
+            <w:pPr>
+              <w:rPr>
+                <w:b/>
+                <w:bCs/>
+              </w:rPr>
+            </w:pPr>
+            <w:r>
+              <w:rPr>
+                <w:b/>
+                <w:bCs/>
+              </w:rPr>
+              <w:t>Column</w:t>
+            </w:r>
+          </w:p>
+        </w:tc>
+        <w:tc>
+          <w:tcPr>
+            <w:tcW w:w="2254" w:type="dxa"/>
+          </w:tcPr>
+          <w:p>
+            <w:pPr>
+              <w:rPr>
+                <w:b/>
+                <w:bCs/>
+              </w:rPr>
+            </w:pPr>
+            <w:r>
+              <w:rPr>
+                <w:b/>
+                <w:bCs/>
+              </w:rPr>
+              <w:t>Value</w:t>
+            </w:r>
+          </w:p>
+        </w:tc>
+        <w:tc>
+          <w:tcPr>
+            <w:tcW w:w="2254" w:type="dxa"/>
+          </w:tcPr>
+          <w:p>
+            <w:pPr>
+              <w:rPr>
+                <w:b/>
+                <w:bCs/>
+              </w:rPr>
+            </w:pPr>
+            <w:r>
+              <w:rPr>
+                <w:b/>
+                <w:bCs/>
+              </w:rPr>
+              <w:t>Timestamp</w:t>
+            </w:r>
+          </w:p>
+        </w:tc>
+      </w:tr>
+      <w:tr>
+        <w:tc>
+          <w:tcPr>
+            <w:tcW w:w="421" w:type="dxa"/>
+          </w:tcPr>
+          <w:p>
+            <w:r>
+              <w:t>1</w:t>
+            </w:r>
+          </w:p>
+        </w:tc>
+        <w:tc>
+          <w:tcPr>
+            <w:tcW w:w="3652" w:type="dxa"/>
+          </w:tcPr>
+          <w:p>
+            <w:r>
+              <w:t>World Rank</w:t>
+            </w:r>
+          </w:p>
+        </w:tc>
+        <w:tc>
+          <w:tcPr>
+            <w:tcW w:w="2254" w:type="dxa"/>
+          </w:tcPr>
+          <w:p/>
+        </w:tc>
+        <w:tc>
+          <w:tcPr>
+            <w:tcW w:w="2254" w:type="dxa"/>
+          </w:tcPr>
+          <w:p/>
+        </w:tc>
+      </w:tr>
+      <w:tr>
+        <w:tc>
+          <w:tcPr>
+            <w:tcW w:w="421" w:type="dxa"/>
+          </w:tcPr>
+          <w:p>
+            <w:r>
+              <w:t>2</w:t>
+            </w:r>
+          </w:p>
+        </w:tc>
+        <w:tc>
+          <w:tcPr>
+            <w:tcW w:w="3652" w:type="dxa"/>
+          </w:tcPr>
+          <w:p>
+            <w:r>
+              <w:t>University Name</w:t>
+            </w:r>
+          </w:p>
+        </w:tc>
+        <w:tc>
+          <w:tcPr>
+            <w:tcW w:w="2254" w:type="dxa"/>
+          </w:tcPr>
+          <w:p/>
+        </w:tc>
+        <w:tc>
+          <w:tcPr>
+            <w:tcW w:w="2254" w:type="dxa"/>
+          </w:tcPr>
+          <w:p/>
+        </w:tc>
+      </w:tr>
+      <w:tr>
+        <w:tc>
+          <w:tcPr>
+            <w:tcW w:w="421" w:type="dxa"/>
+          </w:tcPr>
+          <w:p>
+            <w:r>
+              <w:t>3</w:t>
+            </w:r>
+          </w:p>
+        </w:tc>
+        <w:tc>
+          <w:tcPr>
+            <w:tcW w:w="3652" w:type="dxa"/>
+          </w:tcPr>
+          <w:p>
+            <w:r>
+              <w:t>Country</w:t>
+            </w:r>
+          </w:p>
+        </w:tc>
+        <w:tc>
+          <w:tcPr>
+            <w:tcW w:w="2254" w:type="dxa"/>
+          </w:tcPr>
+          <w:p/>
+        </w:tc>
+        <w:tc>
+          <w:tcPr>
+            <w:tcW w:w="2254" w:type="dxa"/>
+          </w:tcPr>
+          <w:p/>
+        </w:tc>
+      </w:tr>
+      <w:tr>
+        <w:tc>
+          <w:tcPr>
+            <w:tcW w:w="421" w:type="dxa"/>
+          </w:tcPr>
+          <w:p>
+            <w:r>
+              <w:t>4</w:t>
+            </w:r>
+          </w:p>
+        </w:tc>
+        <w:tc>
+          <w:tcPr>
+            <w:tcW w:w="3652" w:type="dxa"/>
+          </w:tcPr>
+          <w:p>
+            <w:r>
+              <w:t>Teaching Score</w:t>
+            </w:r>
+          </w:p>
+        </w:tc>
+        <w:tc>
+          <w:tcPr>
+            <w:tcW w:w="2254" w:type="dxa"/>
+          </w:tcPr>
+          <w:p/>
+        </w:tc>
+        <w:tc>
+          <w:tcPr>
+            <w:tcW w:w="2254" w:type="dxa"/>
+          </w:tcPr>
+          <w:p/>
+        </w:tc>
+      </w:tr>
+      <w:tr>
+        <w:tc>
+          <w:tcPr>
+            <w:tcW w:w="421" w:type="dxa"/>
+          </w:tcPr>
+          <w:p>
+            <w:r>
+              <w:t>5</w:t>
+            </w:r>
+          </w:p>
+        </w:tc>
+        <w:tc>
+          <w:tcPr>
+            <w:tcW w:w="3652" w:type="dxa"/>
+          </w:tcPr>
+          <w:p>
+            <w:r>
+              <w:t>International Student Score</w:t>
+            </w:r>
+          </w:p>
+        </w:tc>
+        <w:tc>
+          <w:tcPr>
+            <w:tcW w:w="2254" w:type="dxa"/>
+          </w:tcPr>
+          <w:p/>
+        </w:tc>
+        <w:tc>
+          <w:tcPr>
+            <w:tcW w:w="2254" w:type="dxa"/>
+          </w:tcPr>
+          <w:p/>
+        </w:tc>
+      </w:tr>
+      <w:tr>
+        <w:tc>
+          <w:tcPr>
+            <w:tcW w:w="421" w:type="dxa"/>
+          </w:tcPr>
+          <w:p>
+            <w:r>
+              <w:t>6</w:t>
+            </w:r>
+          </w:p>
+        </w:tc>
+        <w:tc>
+          <w:tcPr>
+            <w:tcW w:w="3652" w:type="dxa"/>
+          </w:tcPr>
+          <w:p>
+            <w:r>
+              <w:t>Research Score</w:t>
+            </w:r>
+          </w:p>
+        </w:tc>
+        <w:tc>
+          <w:tcPr>
+            <w:tcW w:w="2254" w:type="dxa"/>
+          </w:tcPr>
+          <w:p/>
+        </w:tc>
+        <w:tc>
+          <w:tcPr>
+            <w:tcW w:w="2254" w:type="dxa"/>
+          </w:tcPr>
+          <w:p/>
+        </w:tc>
+      </w:tr>
+      <w:tr>
+        <w:tc>
+          <w:tcPr>
+            <w:tcW w:w="421" w:type="dxa"/>
+          </w:tcPr>
+          <w:p>
+            <w:r>
+              <w:t>7</w:t>
+            </w:r>
+          </w:p>
+        </w:tc>
+        <w:tc>
+          <w:tcPr>
+            <w:tcW w:w="3652" w:type="dxa"/>
+          </w:tcPr>
+          <w:p>
+            <w:r>
+              <w:t>Citation Score</w:t>
+            </w:r>
+          </w:p>
+        </w:tc>
+        <w:tc>
+          <w:tcPr>
+            <w:tcW w:w="2254" w:type="dxa"/>
+          </w:tcPr>
+          <w:p/>
+        </w:tc>
+        <w:tc>
+          <w:tcPr>
+            <w:tcW w:w="2254" w:type="dxa"/>
+          </w:tcPr>
+          <w:p/>
+        </w:tc>
+      </w:tr>
+      <w:tr>
+        <w:tc>
+          <w:tcPr>
+            <w:tcW w:w="421" w:type="dxa"/>
+          </w:tcPr>
+          <w:p>
+            <w:r>
+              <w:t>8</w:t>
+            </w:r>
+          </w:p>
+        </w:tc>
+        <w:tc>
+          <w:tcPr>
+            <w:tcW w:w="3652" w:type="dxa"/>
+          </w:tcPr>
+          <w:p>
+            <w:r>
+              <w:t>Income Score</w:t>
+            </w:r>
+          </w:p>
+        </w:tc>
+        <w:tc>
+          <w:tcPr>
+            <w:tcW w:w="2254" w:type="dxa"/>
+          </w:tcPr>
+          <w:p/>
+        </w:tc>
+        <w:tc>
+          <w:tcPr>
+            <w:tcW w:w="2254" w:type="dxa"/>
+          </w:tcPr>
+          <w:p/>
+        </w:tc>
+      </w:tr>
+      <w:tr>
+        <w:tc>
+          <w:tcPr>
+            <w:tcW w:w="421" w:type="dxa"/>
+          </w:tcPr>
+          <w:p>
+            <w:r>
+              <w:t>9</w:t>
+            </w:r>
+          </w:p>
+        </w:tc>
+        <w:tc>
+          <w:tcPr>
+            <w:tcW w:w="3652" w:type="dxa"/>
+          </w:tcPr>
+          <w:p>
+            <w:r>
+              <w:t>Total Score</w:t>
+            </w:r>
+          </w:p>
+        </w:tc>
+        <w:tc>
+          <w:tcPr>
+            <w:tcW w:w="2254" w:type="dxa"/>
+          </w:tcPr>
+          <w:p/>
+        </w:tc>
+        <w:tc>
+          <w:tcPr>
+            <w:tcW w:w="2254" w:type="dxa"/>
+          </w:tcPr>
+          <w:p/>
+        </w:tc>
+      </w:tr>
+      <w:tr>
+        <w:tc>
+          <w:tcPr>
+            <w:tcW w:w="421" w:type="dxa"/>
+          </w:tcPr>
+          <w:p>
+            <w:r>
+              <w:t>10</w:t>
+            </w:r>
+          </w:p>
+        </w:tc>
+        <w:tc>
+          <w:tcPr>
+            <w:tcW w:w="3652" w:type="dxa"/>
+          </w:tcPr>
+          <w:p>
+            <w:r>
+              <w:t>Number of Students</w:t>
+            </w:r>
+          </w:p>
+        </w:tc>
+        <w:tc>
+          <w:tcPr>
+            <w:tcW w:w="2254" w:type="dxa"/>
+          </w:tcPr>
+          <w:p/>
+        </w:tc>
+        <w:tc>
+          <w:tcPr>
+            <w:tcW w:w="2254" w:type="dxa"/>
+          </w:tcPr>
+          <w:p/>
+        </w:tc>
+      </w:tr>
+      <w:tr>
+        <w:tc>
+          <w:tcPr>
+            <w:tcW w:w="421" w:type="dxa"/>
+          </w:tcPr>
+          <w:p>
+            <w:r>
+              <w:t>11</w:t>
+            </w:r>
+          </w:p>
+        </w:tc>
+        <w:tc>
+          <w:tcPr>
+            <w:tcW w:w="3652" w:type="dxa"/>
+          </w:tcPr>
+          <w:p>
+            <w:r>
+              <w:t>Students by Staff Ratio</w:t>
+            </w:r>
+          </w:p>
+        </w:tc>
+        <w:tc>
+          <w:tcPr>
+            <w:tcW w:w="2254" w:type="dxa"/>
+          </w:tcPr>
+          <w:p/>
+        </w:tc>
+        <w:tc>
+          <w:tcPr>
+            <w:tcW w:w="2254" w:type="dxa"/>
+          </w:tcPr>
+          <w:p/>
+        </w:tc>
+      </w:tr>
+      <w:tr>
+        <w:tc>
+          <w:tcPr>
+            <w:tcW w:w="421" w:type="dxa"/>
+          </w:tcPr>
+          <w:p>
+            <w:r>
+              <w:t>12</w:t>
+            </w:r>
+          </w:p>
+        </w:tc>
+        <w:tc>
+          <w:tcPr>
+            <w:tcW w:w="3652" w:type="dxa"/>
+          </w:tcPr>
+          <w:p>
+            <w:r>
+              <w:t>International Students</w:t>
+            </w:r>
+          </w:p>
+        </w:tc>
+        <w:tc>
+          <w:tcPr>
+            <w:tcW w:w="2254" w:type="dxa"/>
+          </w:tcPr>
+          <w:p/>
+        </w:tc>
+        <w:tc>
+          <w:tcPr>
+            <w:tcW w:w="2254" w:type="dxa"/>
+          </w:tcPr>
+          <w:p/>
+        </w:tc>
+      </w:tr>
+      <w:tr>
+        <w:tc>
+          <w:tcPr>
+            <w:tcW w:w="421" w:type="dxa"/>
+          </w:tcPr>
+          <w:p>
+            <w:r>
+              <w:t>13</w:t>
+            </w:r>
+          </w:p>
+        </w:tc>
+        <w:tc>
+          <w:tcPr>
+            <w:tcW w:w="3652" w:type="dxa"/>
+          </w:tcPr>
+          <w:p>
+            <w:r>
+              <w:t>Female to Male Ratio</w:t>
+            </w:r>
+          </w:p>
+        </w:tc>
+        <w:tc>
+          <w:tcPr>
+            <w:tcW w:w="2254" w:type="dxa"/>
+          </w:tcPr>
+          <w:p/>
+        </w:tc>
+        <w:tc>
+          <w:tcPr>
+            <w:tcW w:w="2254" w:type="dxa"/>
+          </w:tcPr>
+          <w:p/>
+        </w:tc>
+      </w:tr>
+      <w:tr>
+        <w:tc>
+          <w:tcPr>
+            <w:tcW w:w="421" w:type="dxa"/>
+          </w:tcPr>
+          <w:p>
+            <w:r>
+              <w:t>14</w:t>
+            </w:r>
+          </w:p>
+        </w:tc>
+        <w:tc>
+          <w:tcPr>
+            <w:tcW w:w="3652" w:type="dxa"/>
+          </w:tcPr>
+          <w:p>
+            <w:r>
+              <w:t>Year</w:t>
+            </w:r>
+          </w:p>
+        </w:tc>
+        <w:tc>
+          <w:tcPr>
+            <w:tcW w:w="2254" w:type="dxa"/>
+          </w:tcPr>
+          <w:p/>
+        </w:tc>
+        <w:tc>
+          <w:tcPr>
+            <w:tcW w:w="2254" w:type="dxa"/>
+          </w:tcPr>
+          <w:p/>
+        </w:tc>
+      </w:tr>
+    </w:tbl>
+    <w:p>
       <w:r>
         <w:br w:type="page"/>
       </w:r>
@@ -997,29 +1506,8 @@
       <w:r>
         <w:t>Her brukte vi datasettet «</w:t>
       </w:r>
-      <w:proofErr w:type="spellStart"/>
-      <w:r>
-        <w:t>Government</w:t>
-      </w:r>
-      <w:proofErr w:type="spellEnd"/>
-      <w:r>
-        <w:t xml:space="preserve"> Types </w:t>
-      </w:r>
-      <w:proofErr w:type="spellStart"/>
-      <w:r>
-        <w:t>of</w:t>
-      </w:r>
-      <w:proofErr w:type="spellEnd"/>
-      <w:r>
-        <w:t xml:space="preserve"> </w:t>
-      </w:r>
-      <w:proofErr w:type="spellStart"/>
-      <w:r>
-        <w:t>the</w:t>
-      </w:r>
-      <w:proofErr w:type="spellEnd"/>
-      <w:r>
-        <w:t xml:space="preserve"> World» fra Kaggle:</w:t>
+      <w:r>
+        <w:t>Government Types of the World» fra Kaggle:</w:t>
       </w:r>
     </w:p>
     <w:p>
@@ -1049,37 +1537,66 @@
     </w:p>
     <w:p>
       <w:r>
-        <w:t xml:space="preserve">Ting tang </w:t>
-      </w:r>
-      <w:proofErr w:type="spellStart"/>
-      <w:r>
-        <w:t>walla</w:t>
-      </w:r>
-      <w:proofErr w:type="spellEnd"/>
-      <w:r>
-        <w:t xml:space="preserve"> </w:t>
-      </w:r>
-      <w:proofErr w:type="spellStart"/>
-      <w:r>
-        <w:t>walla</w:t>
-      </w:r>
-      <w:proofErr w:type="spellEnd"/>
-      <w:r>
-        <w:t xml:space="preserve"> </w:t>
-      </w:r>
-      <w:proofErr w:type="spellStart"/>
-      <w:r>
-        <w:t>bing</w:t>
-      </w:r>
-      <w:proofErr w:type="spellEnd"/>
-      <w:r>
-        <w:t xml:space="preserve"> bang</w:t>
+        <w:t>Ting tang walla walla bing bang</w:t>
       </w:r>
     </w:p>
     <w:p>
       <w:pPr>
         <w:pStyle w:val="Heading2"/>
       </w:pPr>
+      <w:r>
+        <w:rPr>
+          <w:noProof/>
+        </w:rPr>
+        <w:drawing>
+          <wp:inline distT="0" distB="0" distL="0" distR="0" wp14:anchorId="4A06E070" wp14:editId="56A00752">
+            <wp:extent cx="3912870" cy="3424555"/>
+            <wp:effectExtent l="0" t="0" r="0" b="4445"/>
+            <wp:docPr id="2" name="Picture 2"/>
+            <wp:cNvGraphicFramePr>
+              <a:graphicFrameLocks xmlns:a="http://schemas.openxmlformats.org/drawingml/2006/main" noChangeAspect="1"/>
+            </wp:cNvGraphicFramePr>
+            <a:graphic xmlns:a="http://schemas.openxmlformats.org/drawingml/2006/main">
+              <a:graphicData uri="http://schemas.openxmlformats.org/drawingml/2006/picture">
+                <pic:pic xmlns:pic="http://schemas.openxmlformats.org/drawingml/2006/picture">
+                  <pic:nvPicPr>
+                    <pic:cNvPr id="0" name="Picture 2"/>
+                    <pic:cNvPicPr>
+                      <a:picLocks noChangeAspect="1" noChangeArrowheads="1"/>
+                    </pic:cNvPicPr>
+                  </pic:nvPicPr>
+                  <pic:blipFill>
+                    <a:blip r:embed="rId8">
+                      <a:extLst>
+                        <a:ext uri="{28A0092B-C50C-407E-A947-70E740481C1C}">
+                          <a14:useLocalDpi xmlns:a14="http://schemas.microsoft.com/office/drawing/2010/main" val="0"/>
+                        </a:ext>
+                      </a:extLst>
+                    </a:blip>
+                    <a:srcRect/>
+                    <a:stretch>
+                      <a:fillRect/>
+                    </a:stretch>
+                  </pic:blipFill>
+                  <pic:spPr bwMode="auto">
+                    <a:xfrm>
+                      <a:off x="0" y="0"/>
+                      <a:ext cx="3912870" cy="3424555"/>
+                    </a:xfrm>
+                    <a:prstGeom prst="rect">
+                      <a:avLst/>
+                    </a:prstGeom>
+                    <a:noFill/>
+                    <a:ln>
+                      <a:noFill/>
+                    </a:ln>
+                  </pic:spPr>
+                </pic:pic>
+              </a:graphicData>
+            </a:graphic>
+          </wp:inline>
+        </w:drawing>
+      </w:r>
     </w:p>
     <w:p>
       <w:pPr>
@@ -1093,31 +1610,7 @@
     </w:p>
     <w:p>
       <w:r>
-        <w:t xml:space="preserve">Ting tang </w:t>
-      </w:r>
-      <w:proofErr w:type="spellStart"/>
-      <w:r>
-        <w:t>walla</w:t>
-      </w:r>
-      <w:proofErr w:type="spellEnd"/>
-      <w:r>
-        <w:t xml:space="preserve"> </w:t>
-      </w:r>
-      <w:proofErr w:type="spellStart"/>
-      <w:r>
-        <w:t>walla</w:t>
-      </w:r>
-      <w:proofErr w:type="spellEnd"/>
-      <w:r>
-        <w:t xml:space="preserve"> </w:t>
-      </w:r>
-      <w:proofErr w:type="spellStart"/>
-      <w:r>
-        <w:t>bing</w:t>
-      </w:r>
-      <w:proofErr w:type="spellEnd"/>
-      <w:r>
-        <w:t xml:space="preserve"> bang</w:t>
+        <w:t>Ting tang walla walla bing bang</w:t>
       </w:r>
     </w:p>
     <w:p>
@@ -1153,6 +1646,160 @@
     <w:p>
       <w:r>
         <w:t>[Bilde]</w:t>
+      </w:r>
+    </w:p>
+    <w:p>
+      <w:r>
+        <w:lastRenderedPageBreak/>
+        <w:drawing>
+          <wp:inline distT="0" distB="0" distL="0" distR="0" wp14:anchorId="779A4306" wp14:editId="740A47CB">
+            <wp:extent cx="2876951" cy="2867425"/>
+            <wp:effectExtent l="0" t="0" r="0" b="9525"/>
+            <wp:docPr id="1" name="Picture 1"/>
+            <wp:cNvGraphicFramePr>
+              <a:graphicFrameLocks xmlns:a="http://schemas.openxmlformats.org/drawingml/2006/main" noChangeAspect="1"/>
+            </wp:cNvGraphicFramePr>
+            <a:graphic xmlns:a="http://schemas.openxmlformats.org/drawingml/2006/main">
+              <a:graphicData uri="http://schemas.openxmlformats.org/drawingml/2006/picture">
+                <pic:pic xmlns:pic="http://schemas.openxmlformats.org/drawingml/2006/picture">
+                  <pic:nvPicPr>
+                    <pic:cNvPr id="1" name=""/>
+                    <pic:cNvPicPr/>
+                  </pic:nvPicPr>
+                  <pic:blipFill>
+                    <a:blip r:embed="rId9"/>
+                    <a:stretch>
+                      <a:fillRect/>
+                    </a:stretch>
+                  </pic:blipFill>
+                  <pic:spPr>
+                    <a:xfrm>
+                      <a:off x="0" y="0"/>
+                      <a:ext cx="2876951" cy="2867425"/>
+                    </a:xfrm>
+                    <a:prstGeom prst="rect">
+                      <a:avLst/>
+                    </a:prstGeom>
+                  </pic:spPr>
+                </pic:pic>
+              </a:graphicData>
+            </a:graphic>
+          </wp:inline>
+        </w:drawing>
+      </w:r>
+      <w:r>
+        <w:drawing>
+          <wp:inline distT="0" distB="0" distL="0" distR="0" wp14:anchorId="6508D37F" wp14:editId="1EA6938B">
+            <wp:extent cx="4591691" cy="2867425"/>
+            <wp:effectExtent l="0" t="0" r="0" b="9525"/>
+            <wp:docPr id="3" name="Picture 3"/>
+            <wp:cNvGraphicFramePr>
+              <a:graphicFrameLocks xmlns:a="http://schemas.openxmlformats.org/drawingml/2006/main" noChangeAspect="1"/>
+            </wp:cNvGraphicFramePr>
+            <a:graphic xmlns:a="http://schemas.openxmlformats.org/drawingml/2006/main">
+              <a:graphicData uri="http://schemas.openxmlformats.org/drawingml/2006/picture">
+                <pic:pic xmlns:pic="http://schemas.openxmlformats.org/drawingml/2006/picture">
+                  <pic:nvPicPr>
+                    <pic:cNvPr id="1" name=""/>
+                    <pic:cNvPicPr/>
+                  </pic:nvPicPr>
+                  <pic:blipFill>
+                    <a:blip r:embed="rId10"/>
+                    <a:stretch>
+                      <a:fillRect/>
+                    </a:stretch>
+                  </pic:blipFill>
+                  <pic:spPr>
+                    <a:xfrm>
+                      <a:off x="0" y="0"/>
+                      <a:ext cx="4591691" cy="2867425"/>
+                    </a:xfrm>
+                    <a:prstGeom prst="rect">
+                      <a:avLst/>
+                    </a:prstGeom>
+                  </pic:spPr>
+                </pic:pic>
+              </a:graphicData>
+            </a:graphic>
+          </wp:inline>
+        </w:drawing>
+      </w:r>
+      <w:r>
+        <w:drawing>
+          <wp:inline distT="0" distB="0" distL="0" distR="0" wp14:anchorId="1FD3915E" wp14:editId="127C74D4">
+            <wp:extent cx="2876951" cy="2857899"/>
+            <wp:effectExtent l="0" t="0" r="0" b="0"/>
+            <wp:docPr id="4" name="Picture 4"/>
+            <wp:cNvGraphicFramePr>
+              <a:graphicFrameLocks xmlns:a="http://schemas.openxmlformats.org/drawingml/2006/main" noChangeAspect="1"/>
+            </wp:cNvGraphicFramePr>
+            <a:graphic xmlns:a="http://schemas.openxmlformats.org/drawingml/2006/main">
+              <a:graphicData uri="http://schemas.openxmlformats.org/drawingml/2006/picture">
+                <pic:pic xmlns:pic="http://schemas.openxmlformats.org/drawingml/2006/picture">
+                  <pic:nvPicPr>
+                    <pic:cNvPr id="1" name=""/>
+                    <pic:cNvPicPr/>
+                  </pic:nvPicPr>
+                  <pic:blipFill>
+                    <a:blip r:embed="rId11"/>
+                    <a:stretch>
+                      <a:fillRect/>
+                    </a:stretch>
+                  </pic:blipFill>
+                  <pic:spPr>
+                    <a:xfrm>
+                      <a:off x="0" y="0"/>
+                      <a:ext cx="2876951" cy="2857899"/>
+                    </a:xfrm>
+                    <a:prstGeom prst="rect">
+                      <a:avLst/>
+                    </a:prstGeom>
+                  </pic:spPr>
+                </pic:pic>
+              </a:graphicData>
+            </a:graphic>
+          </wp:inline>
+        </w:drawing>
+      </w:r>
+    </w:p>
+    <w:p>
+      <w:r>
+        <w:lastRenderedPageBreak/>
+        <w:drawing>
+          <wp:inline distT="0" distB="0" distL="0" distR="0" wp14:anchorId="37008B81" wp14:editId="2AF4AD41">
+            <wp:extent cx="4734586" cy="2867425"/>
+            <wp:effectExtent l="0" t="0" r="8890" b="9525"/>
+            <wp:docPr id="5" name="Picture 5"/>
+            <wp:cNvGraphicFramePr>
+              <a:graphicFrameLocks xmlns:a="http://schemas.openxmlformats.org/drawingml/2006/main" noChangeAspect="1"/>
+            </wp:cNvGraphicFramePr>
+            <a:graphic xmlns:a="http://schemas.openxmlformats.org/drawingml/2006/main">
+              <a:graphicData uri="http://schemas.openxmlformats.org/drawingml/2006/picture">
+                <pic:pic xmlns:pic="http://schemas.openxmlformats.org/drawingml/2006/picture">
+                  <pic:nvPicPr>
+                    <pic:cNvPr id="1" name=""/>
+                    <pic:cNvPicPr/>
+                  </pic:nvPicPr>
+                  <pic:blipFill>
+                    <a:blip r:embed="rId12"/>
+                    <a:stretch>
+                      <a:fillRect/>
+                    </a:stretch>
+                  </pic:blipFill>
+                  <pic:spPr>
+                    <a:xfrm>
+                      <a:off x="0" y="0"/>
+                      <a:ext cx="4734586" cy="2867425"/>
+                    </a:xfrm>
+                    <a:prstGeom prst="rect">
+                      <a:avLst/>
+                    </a:prstGeom>
+                  </pic:spPr>
+                </pic:pic>
+              </a:graphicData>
+            </a:graphic>
+          </wp:inline>
+        </w:drawing>
       </w:r>
     </w:p>
     <w:sectPr>
@@ -1369,11 +2016,103 @@
       </w:rPr>
     </w:lvl>
   </w:abstractNum>
+  <w:abstractNum w:abstractNumId="2" w15:restartNumberingAfterBreak="0">
+    <w:nsid w:val="6E464556"/>
+    <w:multiLevelType w:val="hybridMultilevel"/>
+    <w:tmpl w:val="F61C267C"/>
+    <w:lvl w:ilvl="0" w:tplc="0809000F">
+      <w:start w:val="1"/>
+      <w:numFmt w:val="decimal"/>
+      <w:lvlText w:val="%1."/>
+      <w:lvlJc w:val="left"/>
+      <w:pPr>
+        <w:ind w:left="720" w:hanging="360"/>
+      </w:pPr>
+      <w:rPr>
+        <w:rFonts w:hint="default"/>
+      </w:rPr>
+    </w:lvl>
+    <w:lvl w:ilvl="1" w:tplc="08090019" w:tentative="1">
+      <w:start w:val="1"/>
+      <w:numFmt w:val="lowerLetter"/>
+      <w:lvlText w:val="%2."/>
+      <w:lvlJc w:val="left"/>
+      <w:pPr>
+        <w:ind w:left="1440" w:hanging="360"/>
+      </w:pPr>
+    </w:lvl>
+    <w:lvl w:ilvl="2" w:tplc="0809001B" w:tentative="1">
+      <w:start w:val="1"/>
+      <w:numFmt w:val="lowerRoman"/>
+      <w:lvlText w:val="%3."/>
+      <w:lvlJc w:val="right"/>
+      <w:pPr>
+        <w:ind w:left="2160" w:hanging="180"/>
+      </w:pPr>
+    </w:lvl>
+    <w:lvl w:ilvl="3" w:tplc="0809000F" w:tentative="1">
+      <w:start w:val="1"/>
+      <w:numFmt w:val="decimal"/>
+      <w:lvlText w:val="%4."/>
+      <w:lvlJc w:val="left"/>
+      <w:pPr>
+        <w:ind w:left="2880" w:hanging="360"/>
+      </w:pPr>
+    </w:lvl>
+    <w:lvl w:ilvl="4" w:tplc="08090019" w:tentative="1">
+      <w:start w:val="1"/>
+      <w:numFmt w:val="lowerLetter"/>
+      <w:lvlText w:val="%5."/>
+      <w:lvlJc w:val="left"/>
+      <w:pPr>
+        <w:ind w:left="3600" w:hanging="360"/>
+      </w:pPr>
+    </w:lvl>
+    <w:lvl w:ilvl="5" w:tplc="0809001B" w:tentative="1">
+      <w:start w:val="1"/>
+      <w:numFmt w:val="lowerRoman"/>
+      <w:lvlText w:val="%6."/>
+      <w:lvlJc w:val="right"/>
+      <w:pPr>
+        <w:ind w:left="4320" w:hanging="180"/>
+      </w:pPr>
+    </w:lvl>
+    <w:lvl w:ilvl="6" w:tplc="0809000F" w:tentative="1">
+      <w:start w:val="1"/>
+      <w:numFmt w:val="decimal"/>
+      <w:lvlText w:val="%7."/>
+      <w:lvlJc w:val="left"/>
+      <w:pPr>
+        <w:ind w:left="5040" w:hanging="360"/>
+      </w:pPr>
+    </w:lvl>
+    <w:lvl w:ilvl="7" w:tplc="08090019" w:tentative="1">
+      <w:start w:val="1"/>
+      <w:numFmt w:val="lowerLetter"/>
+      <w:lvlText w:val="%8."/>
+      <w:lvlJc w:val="left"/>
+      <w:pPr>
+        <w:ind w:left="5760" w:hanging="360"/>
+      </w:pPr>
+    </w:lvl>
+    <w:lvl w:ilvl="8" w:tplc="0809001B" w:tentative="1">
+      <w:start w:val="1"/>
+      <w:numFmt w:val="lowerRoman"/>
+      <w:lvlText w:val="%9."/>
+      <w:lvlJc w:val="right"/>
+      <w:pPr>
+        <w:ind w:left="6480" w:hanging="180"/>
+      </w:pPr>
+    </w:lvl>
+  </w:abstractNum>
   <w:num w:numId="1">
     <w:abstractNumId w:val="0"/>
   </w:num>
   <w:num w:numId="2">
     <w:abstractNumId w:val="1"/>
+  </w:num>
+  <w:num w:numId="3">
+    <w:abstractNumId w:val="2"/>
   </w:num>
 </w:numbering>
 </file>
@@ -1985,6 +2724,25 @@
       <w:shd w:val="clear" w:color="auto" w:fill="E1DFDD"/>
     </w:rPr>
   </w:style>
+  <w:style w:type="table" w:styleId="TableGrid">
+    <w:name w:val="Table Grid"/>
+    <w:basedOn w:val="TableNormal"/>
+    <w:uiPriority w:val="39"/>
+    <w:rsid w:val="00566380"/>
+    <w:pPr>
+      <w:spacing w:after="0" w:line="240" w:lineRule="auto"/>
+    </w:pPr>
+    <w:tblPr>
+      <w:tblBorders>
+        <w:top w:val="single" w:sz="4" w:space="0" w:color="auto"/>
+        <w:left w:val="single" w:sz="4" w:space="0" w:color="auto"/>
+        <w:bottom w:val="single" w:sz="4" w:space="0" w:color="auto"/>
+        <w:right w:val="single" w:sz="4" w:space="0" w:color="auto"/>
+        <w:insideH w:val="single" w:sz="4" w:space="0" w:color="auto"/>
+        <w:insideV w:val="single" w:sz="4" w:space="0" w:color="auto"/>
+      </w:tblBorders>
+    </w:tblPr>
+  </w:style>
 </w:styles>
 </file>
 

</xml_diff>